<commit_message>
Skyline (3.1): Update SmallMoleculesTutorial test to match the tutorial and test a little more thoroughly.
</commit_message>
<xml_diff>
--- a/pwiz/pwiz_tools/Skyline/Documentation/Tutorials/Skyline Small Molecule Targets.docx
+++ b/pwiz/pwiz_tools/Skyline/Documentation/Tutorials/Skyline Small Molecule Targets.docx
@@ -42,7 +42,15 @@
         <w:t xml:space="preserve">. </w:t>
       </w:r>
       <w:r>
-        <w:t xml:space="preserve"> There are many tutorials available that will help you use Skyline for various types of analysis (SRM, MS1 Filtering, DIA, Targeted MS/MS etc)</w:t>
+        <w:t xml:space="preserve"> There are many tutorials available that will help you use Skyline for various types of analysis (SRM, MS1 Filtering, DIA, Targeted MS/MS </w:t>
+      </w:r>
+      <w:proofErr w:type="spellStart"/>
+      <w:r>
+        <w:t>etc</w:t>
+      </w:r>
+      <w:proofErr w:type="spellEnd"/>
+      <w:r>
+        <w:t>)</w:t>
       </w:r>
       <w:r>
         <w:t>. T</w:t>
@@ -51,10 +59,7 @@
         <w:t xml:space="preserve">his tutorial concentrates on the differences in using Skyline </w:t>
       </w:r>
       <w:r>
-        <w:t>for targeting</w:t>
-      </w:r>
-      <w:r>
-        <w:t xml:space="preserve"> </w:t>
+        <w:t xml:space="preserve">for targeting </w:t>
       </w:r>
       <w:r>
         <w:t xml:space="preserve">small molecules.  </w:t>
@@ -189,19 +194,7 @@
           <w:rPr>
             <w:rStyle w:val="Hyperlink"/>
           </w:rPr>
-          <w:t>https://skyline.gs.washington.edu/tutorials/SmallM</w:t>
-        </w:r>
-        <w:r>
-          <w:rPr>
-            <w:rStyle w:val="Hyperlink"/>
-          </w:rPr>
-          <w:t>o</w:t>
-        </w:r>
-        <w:r>
-          <w:rPr>
-            <w:rStyle w:val="Hyperlink"/>
-          </w:rPr>
-          <w:t>lecule.zip</w:t>
+          <w:t>https://skyline.gs.washington.edu/tutorials/SmallMolecule.zip</w:t>
         </w:r>
       </w:hyperlink>
     </w:p>
@@ -227,39 +220,16 @@
       </w:r>
     </w:p>
     <w:p>
-      <w:pPr>
-        <w:rPr>
-          <w:lang w:val="fr-FR"/>
-        </w:rPr>
-      </w:pPr>
-      <w:r>
-        <w:rPr>
-          <w:lang w:val="fr-FR"/>
-        </w:rPr>
+      <w:r>
         <w:t>C:\Users\</w:t>
       </w:r>
       <w:r>
-        <w:rPr>
-          <w:lang w:val="fr-FR"/>
-        </w:rPr>
-        <w:t>b</w:t>
-      </w:r>
-      <w:r>
-        <w:rPr>
-          <w:lang w:val="fr-FR"/>
-        </w:rPr>
-        <w:t>spratt</w:t>
-      </w:r>
-      <w:r>
-        <w:rPr>
-          <w:lang w:val="fr-FR"/>
-        </w:rPr>
+        <w:t>bspratt</w:t>
+      </w:r>
+      <w:r>
         <w:t>\Documents\</w:t>
       </w:r>
       <w:r>
-        <w:rPr>
-          <w:lang w:val="fr-FR"/>
-        </w:rPr>
         <w:t>SmallMolecule</w:t>
       </w:r>
     </w:p>
@@ -338,6 +308,33 @@
         <w:rPr>
           <w:b/>
         </w:rPr>
+        <w:t xml:space="preserve">&gt; </w:t>
+      </w:r>
+      <w:r>
+        <w:rPr>
+          <w:b/>
+        </w:rPr>
+        <w:t xml:space="preserve">Transition List </w:t>
+      </w:r>
+      <w:r>
+        <w:t>menu item</w:t>
+      </w:r>
+      <w:r>
+        <w:t>.</w:t>
+      </w:r>
+      <w:r>
+        <w:t xml:space="preserve"> [Note: the </w:t>
+      </w:r>
+      <w:r>
+        <w:rPr>
+          <w:b/>
+        </w:rPr>
+        <w:t xml:space="preserve">File </w:t>
+      </w:r>
+      <w:r>
+        <w:rPr>
+          <w:b/>
+        </w:rPr>
         <w:t>&gt;</w:t>
       </w:r>
       <w:r>
@@ -350,245 +347,207 @@
         <w:rPr>
           <w:b/>
         </w:rPr>
-        <w:t xml:space="preserve">Transition List </w:t>
-      </w:r>
-      <w:r>
-        <w:t>menu item</w:t>
-      </w:r>
+        <w:t xml:space="preserve">Import </w:t>
+      </w:r>
+      <w:r>
+        <w:rPr>
+          <w:b/>
+        </w:rPr>
+        <w:t>&gt;</w:t>
+      </w:r>
+      <w:r>
+        <w:rPr>
+          <w:b/>
+        </w:rPr>
+        <w:t>Transition List</w:t>
+      </w:r>
+      <w:r>
+        <w:t xml:space="preserve"> menu item does not yet work for non-proteomic data – it’s not good at</w:t>
+      </w:r>
+      <w:r>
+        <w:t xml:space="preserve"> </w:t>
+      </w:r>
+      <w:r>
+        <w:t>guessing which columns are which in a small molecule transition list.]</w:t>
+      </w:r>
+    </w:p>
+    <w:p>
+      <w:r>
+        <w:t>At a minimum, Skyline needs to know the charge state and either the ion formula or m/z for each precursor and product.</w:t>
+      </w:r>
+      <w:r>
+        <w:t xml:space="preserve">  If no product ion information is present, it</w:t>
+      </w:r>
+      <w:r>
+        <w:t xml:space="preserve"> is</w:t>
+      </w:r>
+      <w:r>
+        <w:t xml:space="preserve"> assumed to be a list of precursor </w:t>
+      </w:r>
+      <w:proofErr w:type="gramStart"/>
+      <w:r>
+        <w:lastRenderedPageBreak/>
+        <w:t>targets</w:t>
+      </w:r>
+      <w:proofErr w:type="gramEnd"/>
       <w:r>
         <w:t>.</w:t>
       </w:r>
       <w:r>
-        <w:t xml:space="preserve"> [Note: the </w:t>
-      </w:r>
-      <w:r>
-        <w:rPr>
-          <w:b/>
-        </w:rPr>
-        <w:t xml:space="preserve">File </w:t>
-      </w:r>
-      <w:r>
-        <w:rPr>
-          <w:b/>
-        </w:rPr>
-        <w:t>&gt;</w:t>
-      </w:r>
-      <w:r>
-        <w:rPr>
-          <w:b/>
-        </w:rPr>
+        <w:t xml:space="preserve"> Repeated precursor information with different product information is assumed to indicate multiple transitions of a single precursor, just as with peptides.</w:t>
+      </w:r>
+    </w:p>
+    <w:p>
+      <w:pPr>
+        <w:pStyle w:val="Heading3"/>
+      </w:pPr>
+      <w:r>
+        <w:t>A note on ion formulas</w:t>
+      </w:r>
+    </w:p>
+    <w:p>
+      <w:r>
+        <w:t>In proteomics applications Skyline can safely assume ionization by protonation</w:t>
+      </w:r>
+      <w:r>
+        <w:t>.</w:t>
+      </w:r>
+      <w:r>
         <w:t xml:space="preserve"> </w:t>
       </w:r>
       <w:r>
-        <w:rPr>
-          <w:b/>
-        </w:rPr>
-        <w:t xml:space="preserve">Import </w:t>
-      </w:r>
-      <w:r>
-        <w:rPr>
-          <w:b/>
-        </w:rPr>
-        <w:t>&gt;</w:t>
-      </w:r>
-      <w:r>
-        <w:rPr>
-          <w:b/>
-        </w:rPr>
-        <w:t>Transition List</w:t>
-      </w:r>
-      <w:r>
-        <w:t xml:space="preserve"> menu item does not yet work for non-proteomic data – it’s not good at</w:t>
+        <w:t xml:space="preserve">So, </w:t>
+      </w:r>
+      <w:r>
+        <w:t>all that</w:t>
+      </w:r>
+      <w:r>
+        <w:t xml:space="preserve"> is</w:t>
+      </w:r>
+      <w:r>
+        <w:t xml:space="preserve"> needed to describe a charged peptide is </w:t>
+      </w:r>
+      <w:r>
+        <w:t>its</w:t>
       </w:r>
       <w:r>
         <w:t xml:space="preserve"> </w:t>
       </w:r>
       <w:r>
-        <w:t>guessing which columns are which in a small molecule transition list.]</w:t>
-      </w:r>
-    </w:p>
-    <w:p>
-      <w:r>
-        <w:t>At a minimum, Skyline needs to know the charge state and either the ion formula or m/z for each precursor and product.</w:t>
-      </w:r>
-      <w:r>
-        <w:t xml:space="preserve">  If no product ion information is present, it</w:t>
-      </w:r>
-      <w:r>
-        <w:t xml:space="preserve"> is</w:t>
-      </w:r>
-      <w:r>
-        <w:t xml:space="preserve"> assumed to be a list of precursor </w:t>
-      </w:r>
-      <w:r>
-        <w:lastRenderedPageBreak/>
-        <w:t>targets.</w:t>
-      </w:r>
-      <w:r>
-        <w:t xml:space="preserve"> Repeated precursor information with different product information is assumed to indicate multiple transitions of a single precursor, just as with peptides.</w:t>
-      </w:r>
-    </w:p>
-    <w:p>
-      <w:pPr>
-        <w:pStyle w:val="Heading3"/>
-      </w:pPr>
-      <w:r>
-        <w:t>A note on ion formulas</w:t>
-      </w:r>
-    </w:p>
-    <w:p>
-      <w:r>
-        <w:t>In proteomics applications Skyline can safely assume ionization by protonation</w:t>
-      </w:r>
-      <w:r>
-        <w:t>.</w:t>
+        <w:t xml:space="preserve">sequence and </w:t>
+      </w:r>
+      <w:r>
+        <w:t>charge state</w:t>
+      </w:r>
+      <w:r>
+        <w:t xml:space="preserve">. </w:t>
+      </w:r>
+      <w:r>
+        <w:t xml:space="preserve">Skyline just adds </w:t>
+      </w:r>
+      <w:r>
+        <w:t xml:space="preserve">protons (hydrogen minus an electron) </w:t>
+      </w:r>
+      <w:r>
+        <w:t xml:space="preserve">to the underlying chemical formula as needed. </w:t>
       </w:r>
       <w:r>
         <w:t xml:space="preserve"> </w:t>
       </w:r>
       <w:r>
-        <w:t>S</w:t>
-      </w:r>
-      <w:r>
-        <w:t>o</w:t>
-      </w:r>
-      <w:r>
-        <w:t>,</w:t>
+        <w:t xml:space="preserve">For </w:t>
+      </w:r>
+      <w:r>
+        <w:t xml:space="preserve">generalized small molecules, </w:t>
+      </w:r>
+      <w:r>
+        <w:t>however, io</w:t>
+      </w:r>
+      <w:r>
+        <w:t xml:space="preserve">nization can be </w:t>
+      </w:r>
+      <w:r>
+        <w:t xml:space="preserve">achieved </w:t>
+      </w:r>
+      <w:r>
+        <w:t>by almost any means</w:t>
+      </w:r>
+      <w:r>
+        <w:t xml:space="preserve"> (sodium gain, hy</w:t>
+      </w:r>
+      <w:r>
+        <w:t xml:space="preserve">drogen loss, </w:t>
+      </w:r>
+      <w:proofErr w:type="spellStart"/>
+      <w:r>
+        <w:t>etc</w:t>
+      </w:r>
+      <w:proofErr w:type="spellEnd"/>
+      <w:r>
+        <w:t>)</w:t>
+      </w:r>
+      <w:r>
+        <w:t>.  T</w:t>
+      </w:r>
+      <w:r>
+        <w:t xml:space="preserve">he </w:t>
+      </w:r>
+      <w:r>
+        <w:t>most</w:t>
+      </w:r>
+      <w:r>
+        <w:t xml:space="preserve"> reliable and flexible way to </w:t>
+      </w:r>
+      <w:r>
+        <w:t>describe</w:t>
+      </w:r>
+      <w:r>
+        <w:t xml:space="preserve"> this </w:t>
+      </w:r>
+      <w:r>
+        <w:t>for</w:t>
       </w:r>
       <w:r>
         <w:t xml:space="preserve"> </w:t>
       </w:r>
       <w:r>
-        <w:t>all that</w:t>
-      </w:r>
-      <w:r>
-        <w:t xml:space="preserve"> is</w:t>
-      </w:r>
-      <w:r>
-        <w:t xml:space="preserve"> needed to describe a charged peptide is </w:t>
-      </w:r>
-      <w:r>
-        <w:t>its</w:t>
+        <w:t xml:space="preserve">Skyline is </w:t>
+      </w:r>
+      <w:r>
+        <w:t>with ion formulas.</w:t>
+      </w:r>
+      <w:r>
+        <w:t xml:space="preserve">  </w:t>
+      </w:r>
+      <w:r>
+        <w:t>That is, i</w:t>
+      </w:r>
+      <w:r>
+        <w:t xml:space="preserve">f your singly charged molecule is ionized by sodium gain, </w:t>
+      </w:r>
+      <w:r>
+        <w:t xml:space="preserve">you must </w:t>
+      </w:r>
+      <w:r>
+        <w:t>add a sodium</w:t>
+      </w:r>
+      <w:r>
+        <w:t xml:space="preserve"> atom</w:t>
+      </w:r>
+      <w:r>
+        <w:t xml:space="preserve"> to the chemical formula</w:t>
       </w:r>
       <w:r>
         <w:t xml:space="preserve"> </w:t>
       </w:r>
       <w:r>
-        <w:t xml:space="preserve">sequence and </w:t>
-      </w:r>
-      <w:r>
-        <w:t>charge state</w:t>
-      </w:r>
-      <w:r>
-        <w:t xml:space="preserve">. </w:t>
-      </w:r>
-      <w:r>
-        <w:t xml:space="preserve">Skyline just adds </w:t>
-      </w:r>
-      <w:r>
-        <w:t>protons (hydrogen minus an electron)</w:t>
-      </w:r>
-      <w:r>
-        <w:t xml:space="preserve"> </w:t>
-      </w:r>
-      <w:r>
-        <w:t xml:space="preserve">to the underlying chemical formula as needed. </w:t>
-      </w:r>
-      <w:r>
-        <w:t xml:space="preserve"> </w:t>
-      </w:r>
-      <w:r>
-        <w:t>For</w:t>
-      </w:r>
-      <w:r>
-        <w:t xml:space="preserve"> </w:t>
-      </w:r>
-      <w:r>
-        <w:t xml:space="preserve">generalized small molecules, </w:t>
-      </w:r>
-      <w:r>
-        <w:t>however, io</w:t>
-      </w:r>
-      <w:r>
-        <w:t xml:space="preserve">nization can be </w:t>
-      </w:r>
-      <w:r>
-        <w:t xml:space="preserve">achieved </w:t>
-      </w:r>
-      <w:r>
-        <w:t>by almost any means</w:t>
-      </w:r>
-      <w:r>
-        <w:t xml:space="preserve"> (sodium gain, hy</w:t>
-      </w:r>
-      <w:r>
-        <w:t>drogen loss, etc)</w:t>
-      </w:r>
-      <w:r>
-        <w:t>.  T</w:t>
-      </w:r>
-      <w:r>
-        <w:t xml:space="preserve">he </w:t>
-      </w:r>
-      <w:r>
-        <w:t>most</w:t>
-      </w:r>
-      <w:r>
-        <w:t xml:space="preserve"> reliable and flexible way to </w:t>
-      </w:r>
-      <w:r>
-        <w:t>describe</w:t>
-      </w:r>
-      <w:r>
-        <w:t xml:space="preserve"> this </w:t>
-      </w:r>
-      <w:r>
-        <w:t>for</w:t>
-      </w:r>
-      <w:r>
-        <w:t xml:space="preserve"> </w:t>
-      </w:r>
-      <w:r>
-        <w:t xml:space="preserve">Skyline is </w:t>
-      </w:r>
-      <w:r>
-        <w:t>with ion formulas.</w:t>
-      </w:r>
-      <w:r>
-        <w:t xml:space="preserve">  </w:t>
-      </w:r>
-      <w:r>
-        <w:t>That is, i</w:t>
-      </w:r>
-      <w:r>
-        <w:t xml:space="preserve">f your singly charged molecule is ionized by sodium gain, </w:t>
-      </w:r>
-      <w:r>
-        <w:t xml:space="preserve">you must </w:t>
-      </w:r>
-      <w:r>
-        <w:t>add a sodium</w:t>
-      </w:r>
-      <w:r>
-        <w:t xml:space="preserve"> atom</w:t>
-      </w:r>
-      <w:r>
-        <w:t xml:space="preserve"> to the chemical formula</w:t>
-      </w:r>
-      <w:r>
-        <w:t xml:space="preserve"> </w:t>
-      </w:r>
-      <w:r>
         <w:t>you specify in the Skyline interface</w:t>
       </w:r>
       <w:r>
         <w:t xml:space="preserve">.   (Note: </w:t>
       </w:r>
       <w:r>
-        <w:t>It is</w:t>
-      </w:r>
-      <w:r>
-        <w:t xml:space="preserve"> </w:t>
+        <w:t xml:space="preserve">It is </w:t>
       </w:r>
       <w:r>
         <w:t xml:space="preserve">also possible to describe your transition list </w:t>
@@ -613,6 +572,14 @@
       </w:r>
       <w:r>
         <w:t xml:space="preserve"> provide isotopic distributions).</w:t>
+      </w:r>
+    </w:p>
+    <w:p>
+      <w:pPr>
+        <w:pStyle w:val="Heading2"/>
+      </w:pPr>
+      <w:r>
+        <w:t>Transition list insert</w:t>
       </w:r>
     </w:p>
     <w:p>
@@ -901,10 +868,7 @@
     </w:p>
     <w:p>
       <w:r>
-        <w:t>You can</w:t>
-      </w:r>
-      <w:r>
-        <w:t xml:space="preserve"> </w:t>
+        <w:t xml:space="preserve">You can </w:t>
       </w:r>
       <w:r>
         <w:t xml:space="preserve">see that there are some extra column headers in the </w:t>
@@ -953,10 +917,7 @@
         </w:numPr>
       </w:pPr>
       <w:r>
-        <w:t>C</w:t>
-      </w:r>
-      <w:r>
-        <w:t xml:space="preserve">lick </w:t>
+        <w:t xml:space="preserve">Click </w:t>
       </w:r>
       <w:r>
         <w:t xml:space="preserve">the </w:t>
@@ -1304,14 +1265,6 @@
           <w:noProof/>
           <w:lang w:bidi="bo-CN"/>
         </w:rPr>
-        <w:lastRenderedPageBreak/>
-        <w:t xml:space="preserve"> </w:t>
-      </w:r>
-      <w:r>
-        <w:rPr>
-          <w:noProof/>
-          <w:lang w:bidi="bo-CN"/>
-        </w:rPr>
         <w:drawing>
           <wp:inline distT="0" distB="0" distL="0" distR="0" wp14:anchorId="65A04E25" wp14:editId="51E2C492">
             <wp:extent cx="5943600" cy="4063365"/>
@@ -1351,31 +1304,37 @@
     </w:p>
     <w:p>
       <w:r>
+        <w:lastRenderedPageBreak/>
         <w:t xml:space="preserve">Note that some of </w:t>
       </w:r>
       <w:r>
-        <w:t>the targets</w:t>
+        <w:t xml:space="preserve">the targets </w:t>
+      </w:r>
+      <w:r>
+        <w:t>are light</w:t>
+      </w:r>
+      <w:r>
+        <w:t>-heavy</w:t>
       </w:r>
       <w:r>
         <w:t xml:space="preserve"> </w:t>
       </w:r>
       <w:r>
-        <w:t>are light</w:t>
-      </w:r>
-      <w:r>
-        <w:t>-heavy</w:t>
-      </w:r>
-      <w:r>
-        <w:t xml:space="preserve"> </w:t>
-      </w:r>
-      <w:r>
         <w:t xml:space="preserve">isotope </w:t>
       </w:r>
       <w:r>
         <w:t>label pairs</w:t>
       </w:r>
       <w:r>
-        <w:t>, e.g. Methionine and d3-Methionine. If you are familiar with how Skyline groups isotope label type precursors within a single peptide element</w:t>
+        <w:t xml:space="preserve">, e.g. Methionine and d3-Methionine. If you are familiar with how Skyline </w:t>
+      </w:r>
+      <w:proofErr w:type="gramStart"/>
+      <w:r>
+        <w:t>groups</w:t>
+      </w:r>
+      <w:proofErr w:type="gramEnd"/>
+      <w:r>
+        <w:t xml:space="preserve"> isotope label type precursors within a single peptide element</w:t>
       </w:r>
       <w:r>
         <w:t>,</w:t>
@@ -1398,10 +1357,7 @@
         <w:t xml:space="preserve">At this point, either a native instrument method, precursor isolation list (for PRM) or transition list (for </w:t>
       </w:r>
       <w:r>
-        <w:t>S</w:t>
-      </w:r>
-      <w:r>
-        <w:t>RM</w:t>
+        <w:t>SRM</w:t>
       </w:r>
       <w:r>
         <w:t>) can be exported.  For more details on how to perform this step, please see</w:t>
@@ -1445,16 +1401,37 @@
     </w:p>
     <w:p>
       <w:pPr>
+        <w:pStyle w:val="Heading2"/>
+      </w:pPr>
+      <w:r>
+        <w:t>Importing mass spectrometer runs</w:t>
+      </w:r>
+    </w:p>
+    <w:p>
+      <w:pPr>
         <w:spacing w:after="160" w:line="256" w:lineRule="auto"/>
       </w:pPr>
       <w:r>
-        <w:t>In this tutorial, you will simply import raw data from a Waters Xevo</w:t>
-      </w:r>
+        <w:t xml:space="preserve">In this tutorial, you will simply import raw data from a Waters </w:t>
+      </w:r>
+      <w:proofErr w:type="spellStart"/>
+      <w:r>
+        <w:t>Xevo</w:t>
+      </w:r>
+      <w:proofErr w:type="spellEnd"/>
       <w:r>
         <w:t xml:space="preserve"> TQS</w:t>
       </w:r>
       <w:r>
-        <w:t xml:space="preserve"> instrument acquired using a MassLynx instrument method exported by Skyline</w:t>
+        <w:t xml:space="preserve"> instrument acquired using a </w:t>
+      </w:r>
+      <w:proofErr w:type="spellStart"/>
+      <w:r>
+        <w:t>MassLynx</w:t>
+      </w:r>
+      <w:proofErr w:type="spellEnd"/>
+      <w:r>
+        <w:t xml:space="preserve"> instrument method exported by Skyline</w:t>
       </w:r>
       <w:r>
         <w:t>.</w:t>
@@ -1506,7 +1483,15 @@
         <w:spacing w:after="160" w:line="256" w:lineRule="auto"/>
       </w:pPr>
       <w:r>
-        <w:t>Save this document as “Amino Acid Metabolism.sky” in the tutorial folder you created.</w:t>
+        <w:t xml:space="preserve">Save this document as “Amino Acid </w:t>
+      </w:r>
+      <w:proofErr w:type="spellStart"/>
+      <w:r>
+        <w:t>Metabolism.sky</w:t>
+      </w:r>
+      <w:proofErr w:type="spellEnd"/>
+      <w:r>
+        <w:t>” in the tutorial folder you created.</w:t>
       </w:r>
     </w:p>
     <w:p>
@@ -1632,7 +1617,6 @@
           <w:noProof/>
           <w:lang w:bidi="bo-CN"/>
         </w:rPr>
-        <w:lastRenderedPageBreak/>
         <w:drawing>
           <wp:inline distT="0" distB="0" distL="0" distR="0" wp14:anchorId="189FB8B5" wp14:editId="427DC1A2">
             <wp:extent cx="5695950" cy="4076700"/>
@@ -1716,16 +1700,14 @@
     </w:p>
     <w:p>
       <w:r>
+        <w:lastRenderedPageBreak/>
         <w:t>The files</w:t>
       </w:r>
       <w:r>
         <w:t xml:space="preserve"> are </w:t>
       </w:r>
       <w:r>
-        <w:t>a metabolite extract of cancer cell lines under specific amino acid deprivation conditions</w:t>
-      </w:r>
-      <w:r>
-        <w:t>,</w:t>
+        <w:t>a metabolite extract of cancer cell lines under specific amino acid deprivation conditions,</w:t>
       </w:r>
       <w:r>
         <w:t xml:space="preserve"> where cells were deprived of either the amino acid Methionine, or Arginine, or both, for a period of 3 hours versus control (all amino acids)</w:t>
@@ -1765,145 +1747,384 @@
     <w:p>
       <w:pPr>
         <w:spacing w:after="0" w:line="240" w:lineRule="auto"/>
-      </w:pPr>
-      <w:r>
+        <w:rPr>
+          <w:sz w:val="20"/>
+          <w:szCs w:val="20"/>
+        </w:rPr>
+      </w:pPr>
+      <w:r>
+        <w:rPr>
+          <w:sz w:val="20"/>
+          <w:szCs w:val="20"/>
+        </w:rPr>
         <w:t>ID15739_01_WAA263_3976_020415 – double blank</w:t>
       </w:r>
     </w:p>
     <w:p>
       <w:pPr>
         <w:spacing w:after="0" w:line="240" w:lineRule="auto"/>
-      </w:pPr>
-      <w:r>
+        <w:rPr>
+          <w:sz w:val="20"/>
+          <w:szCs w:val="20"/>
+        </w:rPr>
+      </w:pPr>
+      <w:r>
+        <w:rPr>
+          <w:sz w:val="20"/>
+          <w:szCs w:val="20"/>
+        </w:rPr>
         <w:t>ID15740_01_WAA263_3976_020415 – Extraction Blank (contains SIL standards)</w:t>
       </w:r>
     </w:p>
     <w:p>
       <w:pPr>
         <w:spacing w:after="0" w:line="240" w:lineRule="auto"/>
-      </w:pPr>
-      <w:r>
+        <w:rPr>
+          <w:sz w:val="20"/>
+          <w:szCs w:val="20"/>
+        </w:rPr>
+      </w:pPr>
+      <w:r>
+        <w:rPr>
+          <w:sz w:val="20"/>
+          <w:szCs w:val="20"/>
+        </w:rPr>
         <w:t>ID15740_02_WAA263_3976_020415 – Extraction Blank (contains SIL standards)</w:t>
       </w:r>
     </w:p>
     <w:p>
       <w:pPr>
         <w:spacing w:after="0" w:line="240" w:lineRule="auto"/>
-      </w:pPr>
-      <w:r>
+        <w:rPr>
+          <w:sz w:val="20"/>
+          <w:szCs w:val="20"/>
+        </w:rPr>
+      </w:pPr>
+      <w:r>
+        <w:rPr>
+          <w:sz w:val="20"/>
+          <w:szCs w:val="20"/>
+        </w:rPr>
         <w:t>ID15740_04_WAA263_3976_020415 – Extraction Blank (contains SIL standards)</w:t>
       </w:r>
     </w:p>
     <w:p>
       <w:pPr>
         <w:spacing w:after="0" w:line="240" w:lineRule="auto"/>
-      </w:pPr>
-      <w:r>
+        <w:rPr>
+          <w:sz w:val="20"/>
+          <w:szCs w:val="20"/>
+        </w:rPr>
+      </w:pPr>
+      <w:r>
+        <w:rPr>
+          <w:sz w:val="20"/>
+          <w:szCs w:val="20"/>
+        </w:rPr>
         <w:t>ID15655_01_WAA263_3976_020415 – All AA Sample 1</w:t>
       </w:r>
     </w:p>
     <w:p>
       <w:pPr>
         <w:spacing w:after="0" w:line="240" w:lineRule="auto"/>
-      </w:pPr>
-      <w:r>
+        <w:rPr>
+          <w:sz w:val="20"/>
+          <w:szCs w:val="20"/>
+        </w:rPr>
+      </w:pPr>
+      <w:r>
+        <w:rPr>
+          <w:sz w:val="20"/>
+          <w:szCs w:val="20"/>
+        </w:rPr>
         <w:t>ID15656_01_WAA263_3976_020415 – All AA Sample 2</w:t>
       </w:r>
     </w:p>
     <w:p>
       <w:pPr>
         <w:spacing w:after="0" w:line="240" w:lineRule="auto"/>
-      </w:pPr>
-      <w:r>
+        <w:rPr>
+          <w:sz w:val="20"/>
+          <w:szCs w:val="20"/>
+        </w:rPr>
+      </w:pPr>
+      <w:r>
+        <w:rPr>
+          <w:sz w:val="20"/>
+          <w:szCs w:val="20"/>
+        </w:rPr>
         <w:t>ID15657_01_WAA263_3976_020415 – All AA Sample 3</w:t>
       </w:r>
     </w:p>
     <w:p>
       <w:pPr>
         <w:spacing w:after="0" w:line="240" w:lineRule="auto"/>
-      </w:pPr>
-      <w:r>
+        <w:rPr>
+          <w:sz w:val="20"/>
+          <w:szCs w:val="20"/>
+        </w:rPr>
+      </w:pPr>
+      <w:r>
+        <w:rPr>
+          <w:sz w:val="20"/>
+          <w:szCs w:val="20"/>
+        </w:rPr>
         <w:t>ID15658_01_WAA263_3976_020415 – Minus Met Sample 1</w:t>
       </w:r>
     </w:p>
     <w:p>
       <w:pPr>
         <w:spacing w:after="0" w:line="240" w:lineRule="auto"/>
-      </w:pPr>
-      <w:r>
+        <w:rPr>
+          <w:sz w:val="20"/>
+          <w:szCs w:val="20"/>
+        </w:rPr>
+      </w:pPr>
+      <w:r>
+        <w:rPr>
+          <w:sz w:val="20"/>
+          <w:szCs w:val="20"/>
+        </w:rPr>
         <w:t>ID15659_01_WAA263_3976_020415 – Minus Met Sample 2</w:t>
       </w:r>
     </w:p>
     <w:p>
       <w:pPr>
         <w:spacing w:after="0" w:line="240" w:lineRule="auto"/>
-      </w:pPr>
-      <w:r>
+        <w:rPr>
+          <w:sz w:val="20"/>
+          <w:szCs w:val="20"/>
+        </w:rPr>
+      </w:pPr>
+      <w:r>
+        <w:rPr>
+          <w:sz w:val="20"/>
+          <w:szCs w:val="20"/>
+        </w:rPr>
         <w:t>ID15660_01_WAA263_3976_020415 – Minus Met Sample 3</w:t>
       </w:r>
     </w:p>
     <w:p>
       <w:pPr>
         <w:spacing w:after="0" w:line="240" w:lineRule="auto"/>
-      </w:pPr>
-      <w:r>
-        <w:t>ID15661_01_WAA263_3976_020415 – Minus Arg Sample 1</w:t>
+        <w:rPr>
+          <w:sz w:val="20"/>
+          <w:szCs w:val="20"/>
+        </w:rPr>
+      </w:pPr>
+      <w:r>
+        <w:rPr>
+          <w:sz w:val="20"/>
+          <w:szCs w:val="20"/>
+        </w:rPr>
+        <w:t xml:space="preserve">ID15661_01_WAA263_3976_020415 – Minus </w:t>
+      </w:r>
+      <w:proofErr w:type="spellStart"/>
+      <w:r>
+        <w:rPr>
+          <w:sz w:val="20"/>
+          <w:szCs w:val="20"/>
+        </w:rPr>
+        <w:t>Arg</w:t>
+      </w:r>
+      <w:proofErr w:type="spellEnd"/>
+      <w:r>
+        <w:rPr>
+          <w:sz w:val="20"/>
+          <w:szCs w:val="20"/>
+        </w:rPr>
+        <w:t xml:space="preserve"> Sample 1</w:t>
       </w:r>
     </w:p>
     <w:p>
       <w:pPr>
         <w:spacing w:after="0" w:line="240" w:lineRule="auto"/>
-      </w:pPr>
-      <w:r>
-        <w:t>ID15662_01_WAA263_3976_020415 – Minus Arg Sample 2</w:t>
+        <w:rPr>
+          <w:sz w:val="20"/>
+          <w:szCs w:val="20"/>
+        </w:rPr>
+      </w:pPr>
+      <w:r>
+        <w:rPr>
+          <w:sz w:val="20"/>
+          <w:szCs w:val="20"/>
+        </w:rPr>
+        <w:t xml:space="preserve">ID15662_01_WAA263_3976_020415 – Minus </w:t>
+      </w:r>
+      <w:proofErr w:type="spellStart"/>
+      <w:r>
+        <w:rPr>
+          <w:sz w:val="20"/>
+          <w:szCs w:val="20"/>
+        </w:rPr>
+        <w:t>Arg</w:t>
+      </w:r>
+      <w:proofErr w:type="spellEnd"/>
+      <w:r>
+        <w:rPr>
+          <w:sz w:val="20"/>
+          <w:szCs w:val="20"/>
+        </w:rPr>
+        <w:t xml:space="preserve"> Sample 2</w:t>
       </w:r>
     </w:p>
     <w:p>
       <w:pPr>
         <w:spacing w:after="0" w:line="240" w:lineRule="auto"/>
-      </w:pPr>
-      <w:r>
-        <w:t>ID15663_01_WAA263_3976_020415 – Minus Arg Sample 3</w:t>
+        <w:rPr>
+          <w:sz w:val="20"/>
+          <w:szCs w:val="20"/>
+        </w:rPr>
+      </w:pPr>
+      <w:r>
+        <w:rPr>
+          <w:sz w:val="20"/>
+          <w:szCs w:val="20"/>
+        </w:rPr>
+        <w:t xml:space="preserve">ID15663_01_WAA263_3976_020415 – Minus </w:t>
+      </w:r>
+      <w:proofErr w:type="spellStart"/>
+      <w:r>
+        <w:rPr>
+          <w:sz w:val="20"/>
+          <w:szCs w:val="20"/>
+        </w:rPr>
+        <w:t>Arg</w:t>
+      </w:r>
+      <w:proofErr w:type="spellEnd"/>
+      <w:r>
+        <w:rPr>
+          <w:sz w:val="20"/>
+          <w:szCs w:val="20"/>
+        </w:rPr>
+        <w:t xml:space="preserve"> Sample 3</w:t>
       </w:r>
     </w:p>
     <w:p>
       <w:pPr>
         <w:spacing w:after="0" w:line="240" w:lineRule="auto"/>
-      </w:pPr>
-      <w:r>
-        <w:t>ID15664_01_WAA263_3976_020415 – Minus Arg, Minus Met Sample 1</w:t>
+        <w:rPr>
+          <w:sz w:val="20"/>
+          <w:szCs w:val="20"/>
+        </w:rPr>
+      </w:pPr>
+      <w:r>
+        <w:rPr>
+          <w:sz w:val="20"/>
+          <w:szCs w:val="20"/>
+        </w:rPr>
+        <w:t xml:space="preserve">ID15664_01_WAA263_3976_020415 – Minus </w:t>
+      </w:r>
+      <w:proofErr w:type="spellStart"/>
+      <w:r>
+        <w:rPr>
+          <w:sz w:val="20"/>
+          <w:szCs w:val="20"/>
+        </w:rPr>
+        <w:t>Arg</w:t>
+      </w:r>
+      <w:proofErr w:type="spellEnd"/>
+      <w:r>
+        <w:rPr>
+          <w:sz w:val="20"/>
+          <w:szCs w:val="20"/>
+        </w:rPr>
+        <w:t>, Minus Met Sample 1</w:t>
       </w:r>
     </w:p>
     <w:p>
       <w:pPr>
         <w:spacing w:after="0" w:line="240" w:lineRule="auto"/>
-      </w:pPr>
-      <w:r>
-        <w:t>ID15665_01_WAA263_3976_020415 – Minus Arg, Minus Met Sample 2</w:t>
+        <w:rPr>
+          <w:sz w:val="20"/>
+          <w:szCs w:val="20"/>
+        </w:rPr>
+      </w:pPr>
+      <w:r>
+        <w:rPr>
+          <w:sz w:val="20"/>
+          <w:szCs w:val="20"/>
+        </w:rPr>
+        <w:t xml:space="preserve">ID15665_01_WAA263_3976_020415 – Minus </w:t>
+      </w:r>
+      <w:proofErr w:type="spellStart"/>
+      <w:r>
+        <w:rPr>
+          <w:sz w:val="20"/>
+          <w:szCs w:val="20"/>
+        </w:rPr>
+        <w:t>Arg</w:t>
+      </w:r>
+      <w:proofErr w:type="spellEnd"/>
+      <w:r>
+        <w:rPr>
+          <w:sz w:val="20"/>
+          <w:szCs w:val="20"/>
+        </w:rPr>
+        <w:t>, Minus Met Sample 2</w:t>
       </w:r>
     </w:p>
     <w:p>
       <w:pPr>
         <w:spacing w:after="0" w:line="240" w:lineRule="auto"/>
-      </w:pPr>
-      <w:r>
-        <w:lastRenderedPageBreak/>
-        <w:t>ID15666_01_WAA263_3976_020415 – Minus Arg, Minus Met Sample 3</w:t>
+        <w:rPr>
+          <w:sz w:val="20"/>
+          <w:szCs w:val="20"/>
+        </w:rPr>
+      </w:pPr>
+      <w:r>
+        <w:rPr>
+          <w:sz w:val="20"/>
+          <w:szCs w:val="20"/>
+        </w:rPr>
+        <w:t xml:space="preserve">ID15666_01_WAA263_3976_020415 – Minus </w:t>
+      </w:r>
+      <w:proofErr w:type="spellStart"/>
+      <w:r>
+        <w:rPr>
+          <w:sz w:val="20"/>
+          <w:szCs w:val="20"/>
+        </w:rPr>
+        <w:t>Arg</w:t>
+      </w:r>
+      <w:proofErr w:type="spellEnd"/>
+      <w:r>
+        <w:rPr>
+          <w:sz w:val="20"/>
+          <w:szCs w:val="20"/>
+        </w:rPr>
+        <w:t>, Minus Met Sample 3</w:t>
       </w:r>
     </w:p>
     <w:p>
       <w:pPr>
         <w:spacing w:after="0" w:line="240" w:lineRule="auto"/>
-      </w:pPr>
-      <w:r>
+        <w:rPr>
+          <w:sz w:val="20"/>
+          <w:szCs w:val="20"/>
+        </w:rPr>
+      </w:pPr>
+      <w:r>
+        <w:rPr>
+          <w:sz w:val="20"/>
+          <w:szCs w:val="20"/>
+        </w:rPr>
         <w:t>ID15741_01_WAA263_3976_020415 – Pooled QC Sample 1</w:t>
       </w:r>
     </w:p>
     <w:p>
       <w:pPr>
         <w:spacing w:after="0" w:line="240" w:lineRule="auto"/>
-      </w:pPr>
-      <w:r>
+        <w:rPr>
+          <w:sz w:val="20"/>
+          <w:szCs w:val="20"/>
+        </w:rPr>
+      </w:pPr>
+      <w:r>
+        <w:rPr>
+          <w:sz w:val="20"/>
+          <w:szCs w:val="20"/>
+        </w:rPr>
         <w:t>ID15741_02_WAA263_3976_020415 – Pooled QC Sample 2</w:t>
       </w:r>
     </w:p>
@@ -1912,7 +2133,12 @@
         <w:spacing w:before="240"/>
       </w:pPr>
       <w:r>
-        <w:t>The files should import within a matter of seconds, leaving your Skyline window looking like:</w:t>
+        <w:t>The files should import within a matter of sec</w:t>
+      </w:r>
+      <w:bookmarkStart w:id="0" w:name="_GoBack"/>
+      <w:bookmarkEnd w:id="0"/>
+      <w:r>
+        <w:t>onds, leaving your Skyline window looking like:</w:t>
       </w:r>
     </w:p>
     <w:p>
@@ -1924,6 +2150,7 @@
           <w:noProof/>
           <w:lang w:bidi="bo-CN"/>
         </w:rPr>
+        <w:lastRenderedPageBreak/>
         <w:drawing>
           <wp:inline distT="0" distB="0" distL="0" distR="0" wp14:anchorId="5085FD10" wp14:editId="1D790426">
             <wp:extent cx="5943600" cy="4063365"/>
@@ -2178,12 +2405,14 @@
           <w:lang w:val="fr-FR"/>
         </w:rPr>
       </w:pPr>
+      <w:proofErr w:type="spellStart"/>
       <w:r>
         <w:rPr>
           <w:lang w:val="fr-FR"/>
         </w:rPr>
         <w:t>Bibliography</w:t>
       </w:r>
+      <w:proofErr w:type="spellEnd"/>
     </w:p>
     <w:p>
       <w:pPr>
@@ -2193,15 +2422,24 @@
         <w:fldChar w:fldCharType="begin"/>
       </w:r>
       <w:r>
+        <w:rPr>
+          <w:lang w:val="fr-FR"/>
+        </w:rPr>
         <w:instrText xml:space="preserve"> ADDIN ZOTERO_BIBL {"custom":[]} CSL_BIBLIOGRAPHY </w:instrText>
       </w:r>
       <w:r>
         <w:fldChar w:fldCharType="separate"/>
       </w:r>
       <w:r>
+        <w:rPr>
+          <w:lang w:val="fr-FR"/>
+        </w:rPr>
         <w:t>1.</w:t>
       </w:r>
       <w:r>
+        <w:rPr>
+          <w:lang w:val="fr-FR"/>
+        </w:rPr>
         <w:tab/>
         <w:t xml:space="preserve">Tang, X. </w:t>
       </w:r>
@@ -2209,11 +2447,18 @@
         <w:rPr>
           <w:i/>
           <w:iCs/>
+          <w:lang w:val="fr-FR"/>
         </w:rPr>
         <w:t>et al.</w:t>
       </w:r>
       <w:r>
-        <w:t xml:space="preserve"> Comprehensive Profiling of Amino Acid Response Uncovers Unique Methionine-Deprived Response Dependent on Intact Creatine Biosynthesis. </w:t>
+        <w:rPr>
+          <w:lang w:val="fr-FR"/>
+        </w:rPr>
+        <w:t xml:space="preserve"> </w:t>
+      </w:r>
+      <w:r>
+        <w:t xml:space="preserve">Comprehensive Profiling of Amino Acid Response Uncovers Unique Methionine-Deprived Response Dependent on Intact Creatine Biosynthesis. </w:t>
       </w:r>
       <w:r>
         <w:rPr>
@@ -2240,8 +2485,6 @@
       <w:r>
         <w:fldChar w:fldCharType="end"/>
       </w:r>
-      <w:bookmarkStart w:id="0" w:name="_GoBack"/>
-      <w:bookmarkEnd w:id="0"/>
     </w:p>
     <w:sectPr>
       <w:footerReference w:type="default" r:id="rId23"/>
@@ -2299,7 +2542,7 @@
       <w:rPr>
         <w:noProof/>
       </w:rPr>
-      <w:t>2</w:t>
+      <w:t>9</w:t>
     </w:r>
     <w:r>
       <w:fldChar w:fldCharType="end"/>
@@ -8595,7 +8838,7 @@
 </file>
 
 <file path=customXml/itemProps1.xml><?xml version="1.0" encoding="utf-8"?>
-<ds:datastoreItem xmlns:ds="http://schemas.openxmlformats.org/officeDocument/2006/customXml" ds:itemID="{84BFBFB5-C793-4069-8DDE-91DF03CFCDE2}">
+<ds:datastoreItem xmlns:ds="http://schemas.openxmlformats.org/officeDocument/2006/customXml" ds:itemID="{8592F055-0D6F-4D24-B87A-719B68A1DD7C}">
   <ds:schemaRefs>
     <ds:schemaRef ds:uri="http://schemas.openxmlformats.org/officeDocument/2006/bibliography"/>
   </ds:schemaRefs>

</xml_diff>